<commit_message>
* add presentation, modify documentation, update readme
</commit_message>
<xml_diff>
--- a/carpoolappDocumentation.docx
+++ b/carpoolappDocumentation.docx
@@ -85,7 +85,6 @@
         <w:t xml:space="preserve">сличен ваков странски продукт, </w:t>
       </w:r>
       <w:hyperlink r:id="rId6" w:history="1">
-        <w:proofErr w:type="spellStart"/>
         <w:r>
           <w:rPr>
             <w:rStyle w:val="Hyperlink"/>
@@ -95,7 +94,6 @@
           </w:rPr>
           <w:t>Blablacar</w:t>
         </w:r>
-        <w:proofErr w:type="spellEnd"/>
       </w:hyperlink>
       <w:r>
         <w:rPr>
@@ -224,27 +222,15 @@
         </w:rPr>
         <w:t xml:space="preserve">делот е на проектот е изработен во </w:t>
       </w:r>
-      <w:proofErr w:type="spellStart"/>
-      <w:r>
-        <w:rPr>
-          <w:b/>
-          <w:bCs/>
-          <w:sz w:val="24"/>
-          <w:szCs w:val="24"/>
-          <w:lang w:val="en-US"/>
-        </w:rPr>
-        <w:t>dotNet</w:t>
-      </w:r>
-      <w:proofErr w:type="spellEnd"/>
-      <w:r>
-        <w:rPr>
-          <w:b/>
-          <w:bCs/>
-          <w:sz w:val="24"/>
-          <w:szCs w:val="24"/>
-          <w:lang w:val="en-US"/>
-        </w:rPr>
-        <w:t xml:space="preserve"> 8</w:t>
+      <w:r>
+        <w:rPr>
+          <w:b/>
+          <w:bCs/>
+          <w:sz w:val="24"/>
+          <w:szCs w:val="24"/>
+          <w:lang w:val="en-US"/>
+        </w:rPr>
+        <w:t>dotNet 8</w:t>
       </w:r>
       <w:r>
         <w:rPr>
@@ -260,7 +246,6 @@
         </w:rPr>
         <w:t xml:space="preserve">и е доста едноставен и пригоден на </w:t>
       </w:r>
-      <w:proofErr w:type="gramStart"/>
       <w:r>
         <w:rPr>
           <w:sz w:val="24"/>
@@ -274,31 +259,7 @@
           <w:sz w:val="24"/>
           <w:szCs w:val="24"/>
         </w:rPr>
-        <w:t>делот</w:t>
-      </w:r>
-      <w:proofErr w:type="gramEnd"/>
-      <w:r>
-        <w:rPr>
-          <w:sz w:val="24"/>
-          <w:szCs w:val="24"/>
-        </w:rPr>
-        <w:t xml:space="preserve"> за да се прикажат саканите податоци. Како база за податоците ќе користиме локална </w:t>
-      </w:r>
-      <w:proofErr w:type="spellStart"/>
-      <w:r>
-        <w:rPr>
-          <w:sz w:val="24"/>
-          <w:szCs w:val="24"/>
-        </w:rPr>
-        <w:t>инстанца</w:t>
-      </w:r>
-      <w:proofErr w:type="spellEnd"/>
-      <w:r>
-        <w:rPr>
-          <w:sz w:val="24"/>
-          <w:szCs w:val="24"/>
-        </w:rPr>
-        <w:t xml:space="preserve"> на </w:t>
+        <w:t xml:space="preserve">делот за да се прикажат саканите податоци. Како база за податоците ќе користиме локална инстанца на </w:t>
       </w:r>
       <w:r>
         <w:rPr>
@@ -402,7 +363,6 @@
         </w:rPr>
         <w:t xml:space="preserve">) наместо </w:t>
       </w:r>
-      <w:proofErr w:type="spellStart"/>
       <w:r>
         <w:rPr>
           <w:sz w:val="24"/>
@@ -411,7 +371,6 @@
         </w:rPr>
         <w:t>Vuex</w:t>
       </w:r>
-      <w:proofErr w:type="spellEnd"/>
       <w:r>
         <w:rPr>
           <w:sz w:val="24"/>
@@ -419,7 +378,6 @@
         </w:rPr>
         <w:t xml:space="preserve">, во овој проект ќе се користи </w:t>
       </w:r>
-      <w:proofErr w:type="spellStart"/>
       <w:r>
         <w:rPr>
           <w:b/>
@@ -430,7 +388,6 @@
         </w:rPr>
         <w:t>Pinia</w:t>
       </w:r>
-      <w:proofErr w:type="spellEnd"/>
       <w:r>
         <w:rPr>
           <w:sz w:val="24"/>
@@ -556,23 +513,7 @@
           <w:sz w:val="24"/>
           <w:szCs w:val="24"/>
         </w:rPr>
-        <w:t xml:space="preserve">работиме во локална околина, на машината мора да се инсталира и покрене </w:t>
-      </w:r>
-      <w:proofErr w:type="spellStart"/>
-      <w:r>
-        <w:rPr>
-          <w:sz w:val="24"/>
-          <w:szCs w:val="24"/>
-        </w:rPr>
-        <w:t>инстанца</w:t>
-      </w:r>
-      <w:proofErr w:type="spellEnd"/>
-      <w:r>
-        <w:rPr>
-          <w:sz w:val="24"/>
-          <w:szCs w:val="24"/>
-        </w:rPr>
-        <w:t xml:space="preserve"> од </w:t>
+        <w:t xml:space="preserve">работиме во локална околина, на машината мора да се инсталира и покрене инстанца од </w:t>
       </w:r>
       <w:r>
         <w:rPr>
@@ -598,25 +539,8 @@
           <w:sz w:val="24"/>
           <w:szCs w:val="24"/>
         </w:rPr>
-        <w:t xml:space="preserve">и истата да се конфигурира. По конфигурацијата, во проектот мора да </w:t>
-      </w:r>
-      <w:proofErr w:type="spellStart"/>
-      <w:r>
-        <w:rPr>
-          <w:sz w:val="24"/>
-          <w:szCs w:val="24"/>
-        </w:rPr>
-        <w:t>специфицираме</w:t>
-      </w:r>
-      <w:proofErr w:type="spellEnd"/>
-      <w:r>
-        <w:rPr>
-          <w:sz w:val="24"/>
-          <w:szCs w:val="24"/>
-        </w:rPr>
-        <w:t xml:space="preserve"> еден </w:t>
-      </w:r>
-      <w:proofErr w:type="spellStart"/>
+        <w:t xml:space="preserve">и истата да се конфигурира. По конфигурацијата, во проектот мора да специфицираме еден </w:t>
+      </w:r>
       <w:r>
         <w:rPr>
           <w:b/>
@@ -627,7 +551,6 @@
         </w:rPr>
         <w:t>ConnectionString</w:t>
       </w:r>
-      <w:proofErr w:type="spellEnd"/>
       <w:r>
         <w:rPr>
           <w:sz w:val="24"/>
@@ -700,7 +623,6 @@
         </w:rPr>
         <w:t xml:space="preserve">на база </w:t>
       </w:r>
-      <w:proofErr w:type="spellStart"/>
       <w:r>
         <w:rPr>
           <w:b/>
@@ -711,7 +633,6 @@
         </w:rPr>
         <w:t>carpooldb</w:t>
       </w:r>
-      <w:proofErr w:type="spellEnd"/>
       <w:r>
         <w:rPr>
           <w:b/>
@@ -772,6 +693,7 @@
               <w:rPr>
                 <w:b/>
                 <w:bCs/>
+                <w:noProof/>
                 <w:sz w:val="24"/>
                 <w:szCs w:val="24"/>
               </w:rPr>
@@ -999,6 +921,7 @@
             </w:pPr>
             <w:r>
               <w:rPr>
+                <w:noProof/>
                 <w:sz w:val="24"/>
                 <w:szCs w:val="24"/>
               </w:rPr>
@@ -1060,6 +983,7 @@
             </w:r>
             <w:r>
               <w:rPr>
+                <w:noProof/>
                 <w:sz w:val="24"/>
                 <w:szCs w:val="24"/>
               </w:rPr>
@@ -1228,6 +1152,7 @@
             </w:pPr>
             <w:r>
               <w:rPr>
+                <w:noProof/>
                 <w:sz w:val="24"/>
                 <w:szCs w:val="24"/>
               </w:rPr>
@@ -1352,21 +1277,20 @@
           <w:sz w:val="24"/>
           <w:szCs w:val="24"/>
         </w:rPr>
-        <w:t xml:space="preserve">на апликацијата, односно делот кој нѝ овозможува да земаме и </w:t>
-      </w:r>
-      <w:proofErr w:type="spellStart"/>
-      <w:r>
-        <w:rPr>
-          <w:sz w:val="24"/>
-          <w:szCs w:val="24"/>
-        </w:rPr>
-        <w:t>манипулираме</w:t>
-      </w:r>
-      <w:proofErr w:type="spellEnd"/>
-      <w:r>
-        <w:rPr>
-          <w:sz w:val="24"/>
-          <w:szCs w:val="24"/>
+        <w:t xml:space="preserve">на апликацијата, односно делот кој нѝ овозможува да земаме и манипулираме </w:t>
+      </w:r>
+      <w:r>
+        <w:rPr>
+          <w:sz w:val="24"/>
+          <w:szCs w:val="24"/>
+        </w:rPr>
+        <w:t>податоци од базата.</w:t>
+      </w:r>
+      <w:r>
+        <w:rPr>
+          <w:sz w:val="24"/>
+          <w:szCs w:val="24"/>
+          <w:lang w:val="en-US"/>
         </w:rPr>
         <w:t xml:space="preserve"> </w:t>
       </w:r>
@@ -1375,7 +1299,64 @@
           <w:sz w:val="24"/>
           <w:szCs w:val="24"/>
         </w:rPr>
-        <w:t>податоци од базата.</w:t>
+        <w:t xml:space="preserve">Со контролерите можеме да дефинираме методи </w:t>
+      </w:r>
+      <w:r>
+        <w:rPr>
+          <w:sz w:val="24"/>
+          <w:szCs w:val="24"/>
+        </w:rPr>
+        <w:t xml:space="preserve">кои би овозможиле комуникација со </w:t>
+      </w:r>
+      <w:r>
+        <w:rPr>
+          <w:sz w:val="24"/>
+          <w:szCs w:val="24"/>
+          <w:lang w:val="en-US"/>
+        </w:rPr>
+        <w:t xml:space="preserve">frontend </w:t>
+      </w:r>
+      <w:r>
+        <w:rPr>
+          <w:sz w:val="24"/>
+          <w:szCs w:val="24"/>
+        </w:rPr>
+        <w:t xml:space="preserve">делот и би дозволиле истиот да манипулира со податоците со испраќање на соодветни </w:t>
+      </w:r>
+      <w:r>
+        <w:rPr>
+          <w:b/>
+          <w:bCs/>
+          <w:sz w:val="24"/>
+          <w:szCs w:val="24"/>
+          <w:lang w:val="en-US"/>
+        </w:rPr>
+        <w:t>requests</w:t>
+      </w:r>
+      <w:r>
+        <w:rPr>
+          <w:sz w:val="24"/>
+          <w:szCs w:val="24"/>
+          <w:lang w:val="en-US"/>
+        </w:rPr>
+        <w:t xml:space="preserve">. </w:t>
+      </w:r>
+      <w:r>
+        <w:rPr>
+          <w:sz w:val="24"/>
+          <w:szCs w:val="24"/>
+        </w:rPr>
+        <w:t xml:space="preserve">Најпрво го дефинираме контролерот и специфицираме на кој </w:t>
+      </w:r>
+      <w:r>
+        <w:rPr>
+          <w:b/>
+          <w:bCs/>
+          <w:sz w:val="24"/>
+          <w:szCs w:val="24"/>
+          <w:lang w:val="en-US"/>
+        </w:rPr>
+        <w:t>endpoint</w:t>
       </w:r>
       <w:r>
         <w:rPr>
@@ -1390,75 +1371,10 @@
           <w:sz w:val="24"/>
           <w:szCs w:val="24"/>
         </w:rPr>
-        <w:t xml:space="preserve">Со контролерите можеме да дефинираме методи </w:t>
-      </w:r>
-      <w:r>
-        <w:rPr>
-          <w:sz w:val="24"/>
-          <w:szCs w:val="24"/>
-        </w:rPr>
-        <w:t xml:space="preserve">кои би овозможиле комуникација со </w:t>
-      </w:r>
-      <w:r>
-        <w:rPr>
-          <w:sz w:val="24"/>
-          <w:szCs w:val="24"/>
-          <w:lang w:val="en-US"/>
-        </w:rPr>
-        <w:t xml:space="preserve">frontend </w:t>
-      </w:r>
-      <w:r>
-        <w:rPr>
-          <w:sz w:val="24"/>
-          <w:szCs w:val="24"/>
-        </w:rPr>
-        <w:t xml:space="preserve">делот и би дозволиле истиот да манипулира со податоците со испраќање на соодветни </w:t>
-      </w:r>
-      <w:r>
-        <w:rPr>
-          <w:b/>
-          <w:bCs/>
-          <w:sz w:val="24"/>
-          <w:szCs w:val="24"/>
-          <w:lang w:val="en-US"/>
-        </w:rPr>
-        <w:t>requests</w:t>
-      </w:r>
-      <w:r>
-        <w:rPr>
-          <w:sz w:val="24"/>
-          <w:szCs w:val="24"/>
-          <w:lang w:val="en-US"/>
-        </w:rPr>
-        <w:t xml:space="preserve">. </w:t>
-      </w:r>
-      <w:r>
-        <w:rPr>
-          <w:sz w:val="24"/>
-          <w:szCs w:val="24"/>
-        </w:rPr>
-        <w:t xml:space="preserve">Најпрво го дефинираме контролерот и </w:t>
-      </w:r>
-      <w:proofErr w:type="spellStart"/>
-      <w:r>
-        <w:rPr>
-          <w:sz w:val="24"/>
-          <w:szCs w:val="24"/>
-        </w:rPr>
-        <w:t>специфицираме</w:t>
-      </w:r>
-      <w:proofErr w:type="spellEnd"/>
-      <w:r>
-        <w:rPr>
-          <w:sz w:val="24"/>
-          <w:szCs w:val="24"/>
-        </w:rPr>
-        <w:t xml:space="preserve"> на кој </w:t>
-      </w:r>
-      <w:r>
-        <w:rPr>
-          <w:b/>
-          <w:bCs/>
+        <w:t xml:space="preserve">може да се пристапи до него, во овој случај е името на контролерот или </w:t>
+      </w:r>
+      <w:r>
+        <w:rPr>
           <w:sz w:val="24"/>
           <w:szCs w:val="24"/>
           <w:lang w:val="en-US"/>
@@ -1469,47 +1385,8 @@
         <w:rPr>
           <w:sz w:val="24"/>
           <w:szCs w:val="24"/>
-          <w:lang w:val="en-US"/>
-        </w:rPr>
-        <w:t xml:space="preserve"> </w:t>
-      </w:r>
-      <w:r>
-        <w:rPr>
-          <w:sz w:val="24"/>
-          <w:szCs w:val="24"/>
-        </w:rPr>
-        <w:t xml:space="preserve">може да се пристапи до него, во овој случај е името на контролерот или </w:t>
-      </w:r>
-      <w:r>
-        <w:rPr>
-          <w:sz w:val="24"/>
-          <w:szCs w:val="24"/>
-          <w:lang w:val="en-US"/>
-        </w:rPr>
-        <w:t>endpoint</w:t>
-      </w:r>
-      <w:r>
-        <w:rPr>
-          <w:sz w:val="24"/>
-          <w:szCs w:val="24"/>
-        </w:rPr>
-        <w:t>-</w:t>
-      </w:r>
-      <w:proofErr w:type="spellStart"/>
-      <w:r>
-        <w:rPr>
-          <w:sz w:val="24"/>
-          <w:szCs w:val="24"/>
-        </w:rPr>
-        <w:t>от</w:t>
-      </w:r>
-      <w:proofErr w:type="spellEnd"/>
-      <w:r>
-        <w:rPr>
-          <w:sz w:val="24"/>
-          <w:szCs w:val="24"/>
-        </w:rPr>
-        <w:t xml:space="preserve"> ќе биде </w:t>
+        </w:rPr>
+        <w:t xml:space="preserve">-от ќе биде </w:t>
       </w:r>
       <w:r>
         <w:rPr>
@@ -1600,6 +1477,7 @@
             </w:pPr>
             <w:r>
               <w:rPr>
+                <w:noProof/>
                 <w:sz w:val="24"/>
                 <w:szCs w:val="24"/>
               </w:rPr>
@@ -1809,6 +1687,7 @@
             </w:pPr>
             <w:r>
               <w:rPr>
+                <w:noProof/>
                 <w:sz w:val="24"/>
                 <w:szCs w:val="24"/>
               </w:rPr>
@@ -2012,21 +1891,12 @@
         </w:rPr>
         <w:t>endpoint-</w:t>
       </w:r>
-      <w:proofErr w:type="spellStart"/>
-      <w:r>
-        <w:rPr>
-          <w:sz w:val="24"/>
-          <w:szCs w:val="24"/>
-        </w:rPr>
-        <w:t>от</w:t>
-      </w:r>
-      <w:proofErr w:type="spellEnd"/>
-      <w:r>
-        <w:rPr>
-          <w:sz w:val="24"/>
-          <w:szCs w:val="24"/>
-        </w:rPr>
-        <w:t xml:space="preserve"> за преку овој </w:t>
+      <w:r>
+        <w:rPr>
+          <w:sz w:val="24"/>
+          <w:szCs w:val="24"/>
+        </w:rPr>
+        <w:t xml:space="preserve">от за преку овој </w:t>
       </w:r>
       <w:r>
         <w:rPr>
@@ -2056,23 +1926,7 @@
           <w:sz w:val="24"/>
           <w:szCs w:val="24"/>
         </w:rPr>
-        <w:t xml:space="preserve">за да ги додадеме во база со помош на дефинираниот метод. По добивањето на податоците за патувањето кое сакаме да го креираме, методот генерира и време на креирање и го додава на патувањето за да имаме преглед кога тоа патување било креирано во база и по успешно додавање во базата, враќаме објект кој го содржи </w:t>
-      </w:r>
-      <w:proofErr w:type="spellStart"/>
-      <w:r>
-        <w:rPr>
-          <w:sz w:val="24"/>
-          <w:szCs w:val="24"/>
-        </w:rPr>
-        <w:t>креираното</w:t>
-      </w:r>
-      <w:proofErr w:type="spellEnd"/>
-      <w:r>
-        <w:rPr>
-          <w:sz w:val="24"/>
-          <w:szCs w:val="24"/>
-        </w:rPr>
-        <w:t xml:space="preserve"> патување.</w:t>
+        <w:t>за да ги додадеме во база со помош на дефинираниот метод. По добивањето на податоците за патувањето кое сакаме да го креираме, методот генерира и време на креирање и го додава на патувањето за да имаме преглед кога тоа патување било креирано во база и по успешно додавање во базата, враќаме објект кој го содржи креираното патување.</w:t>
       </w:r>
     </w:p>
     <w:tbl>
@@ -2107,6 +1961,7 @@
             </w:pPr>
             <w:r>
               <w:rPr>
+                <w:noProof/>
                 <w:sz w:val="24"/>
                 <w:szCs w:val="24"/>
               </w:rPr>
@@ -2428,6 +2283,7 @@
             </w:pPr>
             <w:r>
               <w:rPr>
+                <w:noProof/>
                 <w:sz w:val="24"/>
                 <w:szCs w:val="24"/>
               </w:rPr>
@@ -2498,6 +2354,7 @@
             </w:pPr>
             <w:r>
               <w:rPr>
+                <w:noProof/>
                 <w:sz w:val="24"/>
                 <w:szCs w:val="24"/>
               </w:rPr>
@@ -2627,43 +2484,24 @@
                 <w:sz w:val="24"/>
                 <w:szCs w:val="24"/>
               </w:rPr>
-              <w:t xml:space="preserve">Слика </w:t>
-            </w:r>
-            <w:r>
-              <w:rPr>
-                <w:b/>
-                <w:bCs/>
+              <w:t>Слика 8</w:t>
+            </w:r>
+            <w:r>
+              <w:rPr>
                 <w:noProof/>
                 <w:sz w:val="24"/>
                 <w:szCs w:val="24"/>
               </w:rPr>
-              <w:t>8</w:t>
+              <w:t xml:space="preserve">. </w:t>
             </w:r>
             <w:r>
               <w:rPr>
                 <w:noProof/>
                 <w:sz w:val="24"/>
                 <w:szCs w:val="24"/>
-              </w:rPr>
-              <w:t xml:space="preserve">. </w:t>
-            </w:r>
-            <w:r>
-              <w:rPr>
-                <w:noProof/>
-                <w:sz w:val="24"/>
-                <w:szCs w:val="24"/>
                 <w:lang w:val="en-US"/>
               </w:rPr>
-              <w:t>CancelSeat</w:t>
-            </w:r>
-            <w:r>
-              <w:rPr>
-                <w:noProof/>
-                <w:sz w:val="24"/>
-                <w:szCs w:val="24"/>
-                <w:lang w:val="en-US"/>
-              </w:rPr>
-              <w:t xml:space="preserve"> </w:t>
+              <w:t xml:space="preserve">CancelSeat </w:t>
             </w:r>
             <w:r>
               <w:rPr>
@@ -3621,33 +3459,8 @@
           <w:sz w:val="24"/>
           <w:szCs w:val="24"/>
         </w:rPr>
-        <w:t xml:space="preserve">делот е далеку по комплексен и </w:t>
-      </w:r>
-      <w:proofErr w:type="spellStart"/>
-      <w:r>
-        <w:rPr>
-          <w:sz w:val="24"/>
-          <w:szCs w:val="24"/>
-        </w:rPr>
-        <w:t>ектензивен</w:t>
-      </w:r>
-      <w:proofErr w:type="spellEnd"/>
-      <w:r>
-        <w:rPr>
-          <w:sz w:val="24"/>
-          <w:szCs w:val="24"/>
-        </w:rPr>
-        <w:t xml:space="preserve"> од претходно </w:t>
-      </w:r>
-      <w:proofErr w:type="spellStart"/>
-      <w:r>
-        <w:rPr>
-          <w:sz w:val="24"/>
-          <w:szCs w:val="24"/>
-        </w:rPr>
-        <w:t>опишаниот</w:t>
-      </w:r>
-      <w:proofErr w:type="spellEnd"/>
+        <w:t>делот е далеку по комплексен и ектензивен од претходно опишаниот</w:t>
+      </w:r>
       <w:r>
         <w:rPr>
           <w:sz w:val="24"/>
@@ -3661,39 +3474,7 @@
           <w:sz w:val="24"/>
           <w:szCs w:val="24"/>
         </w:rPr>
-        <w:t xml:space="preserve">. Големиот дел од бизнис логиката, </w:t>
-      </w:r>
-      <w:proofErr w:type="spellStart"/>
-      <w:r>
-        <w:rPr>
-          <w:sz w:val="24"/>
-          <w:szCs w:val="24"/>
-        </w:rPr>
-        <w:t>филтрирања</w:t>
-      </w:r>
-      <w:proofErr w:type="spellEnd"/>
-      <w:r>
-        <w:rPr>
-          <w:sz w:val="24"/>
-          <w:szCs w:val="24"/>
-        </w:rPr>
-        <w:t xml:space="preserve">, </w:t>
-      </w:r>
-      <w:proofErr w:type="spellStart"/>
-      <w:r>
-        <w:rPr>
-          <w:sz w:val="24"/>
-          <w:szCs w:val="24"/>
-        </w:rPr>
-        <w:t>сортирања</w:t>
-      </w:r>
-      <w:proofErr w:type="spellEnd"/>
-      <w:r>
-        <w:rPr>
-          <w:sz w:val="24"/>
-          <w:szCs w:val="24"/>
-        </w:rPr>
-        <w:t xml:space="preserve"> и слично, се одвиваат во </w:t>
+        <w:t xml:space="preserve">. Големиот дел од бизнис логиката, филтрирања, сортирања и слично, се одвиваат во </w:t>
       </w:r>
       <w:r>
         <w:rPr>
@@ -3747,7 +3528,6 @@
         </w:rPr>
         <w:t xml:space="preserve">Дополнително, за изгледот на апликацијата, користена е библиотеката </w:t>
       </w:r>
-      <w:proofErr w:type="spellStart"/>
       <w:r>
         <w:rPr>
           <w:b/>
@@ -3758,7 +3538,6 @@
         </w:rPr>
         <w:t>Vuetify</w:t>
       </w:r>
-      <w:proofErr w:type="spellEnd"/>
       <w:r>
         <w:rPr>
           <w:sz w:val="24"/>
@@ -3809,6 +3588,7 @@
             </w:pPr>
             <w:r>
               <w:rPr>
+                <w:noProof/>
                 <w:sz w:val="24"/>
                 <w:szCs w:val="24"/>
               </w:rPr>
@@ -4160,23 +3940,7 @@
           <w:szCs w:val="24"/>
         </w:rPr>
         <w:lastRenderedPageBreak/>
-        <w:t xml:space="preserve">Помошни </w:t>
-      </w:r>
-      <w:proofErr w:type="spellStart"/>
-      <w:r>
-        <w:rPr>
-          <w:sz w:val="24"/>
-          <w:szCs w:val="24"/>
-        </w:rPr>
-        <w:t>фунцкии</w:t>
-      </w:r>
-      <w:proofErr w:type="spellEnd"/>
-      <w:r>
-        <w:rPr>
-          <w:sz w:val="24"/>
-          <w:szCs w:val="24"/>
-        </w:rPr>
-        <w:t xml:space="preserve"> - </w:t>
+        <w:t xml:space="preserve">Помошни фунцкии - </w:t>
       </w:r>
       <w:r>
         <w:rPr>
@@ -4239,7 +4003,6 @@
         </w:rPr>
         <w:t xml:space="preserve"> Тие функции се сместени во </w:t>
       </w:r>
-      <w:proofErr w:type="spellStart"/>
       <w:r>
         <w:rPr>
           <w:b/>
@@ -4250,7 +4013,6 @@
         </w:rPr>
         <w:t>api</w:t>
       </w:r>
-      <w:proofErr w:type="spellEnd"/>
       <w:r>
         <w:rPr>
           <w:b/>
@@ -4453,7 +4215,6 @@
         </w:rPr>
         <w:t xml:space="preserve">Како што може да се види на сликите 13 и 14 подолу, ја користиме </w:t>
       </w:r>
-      <w:proofErr w:type="spellStart"/>
       <w:r>
         <w:rPr>
           <w:b/>
@@ -4464,7 +4225,6 @@
         </w:rPr>
         <w:t>axios</w:t>
       </w:r>
-      <w:proofErr w:type="spellEnd"/>
       <w:r>
         <w:rPr>
           <w:b/>
@@ -4555,6 +4315,7 @@
             </w:pPr>
             <w:r>
               <w:rPr>
+                <w:noProof/>
                 <w:sz w:val="24"/>
                 <w:szCs w:val="24"/>
                 <w:lang w:val="en-US"/>
@@ -4612,6 +4373,7 @@
             </w:pPr>
             <w:r>
               <w:rPr>
+                <w:noProof/>
                 <w:sz w:val="24"/>
                 <w:szCs w:val="24"/>
                 <w:lang w:val="en-US"/>
@@ -4730,25 +4492,7 @@
                 <w:sz w:val="24"/>
                 <w:szCs w:val="24"/>
               </w:rPr>
-              <w:t>Слика 1</w:t>
-            </w:r>
-            <w:r>
-              <w:rPr>
-                <w:b/>
-                <w:bCs/>
-                <w:sz w:val="24"/>
-                <w:szCs w:val="24"/>
-              </w:rPr>
-              <w:t>4</w:t>
-            </w:r>
-            <w:r>
-              <w:rPr>
-                <w:b/>
-                <w:bCs/>
-                <w:sz w:val="24"/>
-                <w:szCs w:val="24"/>
-              </w:rPr>
-              <w:t>.</w:t>
+              <w:t>Слика 14.</w:t>
             </w:r>
             <w:r>
               <w:rPr>
@@ -4841,25 +4585,7 @@
           <w:szCs w:val="24"/>
           <w:lang w:val="en-US"/>
         </w:rPr>
-        <w:t xml:space="preserve"> State management - </w:t>
-      </w:r>
-      <w:proofErr w:type="spellStart"/>
-      <w:r>
-        <w:rPr>
-          <w:sz w:val="24"/>
-          <w:szCs w:val="24"/>
-          <w:lang w:val="en-US"/>
-        </w:rPr>
-        <w:t>Pinia</w:t>
-      </w:r>
-      <w:proofErr w:type="spellEnd"/>
-      <w:r>
-        <w:rPr>
-          <w:sz w:val="24"/>
-          <w:szCs w:val="24"/>
-          <w:lang w:val="en-US"/>
-        </w:rPr>
-        <w:t xml:space="preserve"> stores</w:t>
+        <w:t xml:space="preserve"> State management - Pinia stores</w:t>
       </w:r>
     </w:p>
     <w:tbl>
@@ -4894,6 +4620,7 @@
             </w:pPr>
             <w:r>
               <w:rPr>
+                <w:noProof/>
                 <w:sz w:val="24"/>
                 <w:szCs w:val="24"/>
               </w:rPr>
@@ -5155,23 +4882,7 @@
           <w:sz w:val="24"/>
           <w:szCs w:val="24"/>
         </w:rPr>
-        <w:t xml:space="preserve">ја чуваме состојбата на локациите и сакаме да </w:t>
-      </w:r>
-      <w:proofErr w:type="spellStart"/>
-      <w:r>
-        <w:rPr>
-          <w:sz w:val="24"/>
-          <w:szCs w:val="24"/>
-        </w:rPr>
-        <w:t>персистира</w:t>
-      </w:r>
-      <w:proofErr w:type="spellEnd"/>
-      <w:r>
-        <w:rPr>
-          <w:sz w:val="24"/>
-          <w:szCs w:val="24"/>
-        </w:rPr>
-        <w:t xml:space="preserve"> низ целата апликација. Правиме повик до </w:t>
+        <w:t xml:space="preserve">ја чуваме состојбата на локациите и сакаме да персистира низ целата апликација. Правиме повик до </w:t>
       </w:r>
       <w:r>
         <w:rPr>
@@ -5357,7 +5068,6 @@
         </w:rPr>
         <w:t xml:space="preserve">делот ги правиме сите пресметки. Методот </w:t>
       </w:r>
-      <w:proofErr w:type="spellStart"/>
       <w:r>
         <w:rPr>
           <w:b/>
@@ -5368,7 +5078,6 @@
         </w:rPr>
         <w:t>getAllRides</w:t>
       </w:r>
-      <w:proofErr w:type="spellEnd"/>
       <w:r>
         <w:rPr>
           <w:b/>
@@ -5383,23 +5092,7 @@
           <w:sz w:val="24"/>
           <w:szCs w:val="24"/>
         </w:rPr>
-        <w:t xml:space="preserve">го користиме за да ги </w:t>
-      </w:r>
-      <w:proofErr w:type="spellStart"/>
-      <w:r>
-        <w:rPr>
-          <w:sz w:val="24"/>
-          <w:szCs w:val="24"/>
-        </w:rPr>
-        <w:t>земиме</w:t>
-      </w:r>
-      <w:proofErr w:type="spellEnd"/>
-      <w:r>
-        <w:rPr>
-          <w:sz w:val="24"/>
-          <w:szCs w:val="24"/>
-        </w:rPr>
-        <w:t xml:space="preserve"> податоците од </w:t>
+        <w:t xml:space="preserve">го користиме за да ги земиме податоците од </w:t>
       </w:r>
       <w:r>
         <w:rPr>
@@ -5416,7 +5109,6 @@
         </w:rPr>
         <w:t xml:space="preserve">со користење на функцијата од </w:t>
       </w:r>
-      <w:proofErr w:type="spellStart"/>
       <w:r>
         <w:rPr>
           <w:b/>
@@ -5427,7 +5119,6 @@
         </w:rPr>
         <w:t>api</w:t>
       </w:r>
-      <w:proofErr w:type="spellEnd"/>
       <w:r>
         <w:rPr>
           <w:b/>
@@ -5444,7 +5135,6 @@
         </w:rPr>
         <w:t xml:space="preserve">Резултатот го ставаме во </w:t>
       </w:r>
-      <w:proofErr w:type="spellStart"/>
       <w:r>
         <w:rPr>
           <w:b/>
@@ -5455,7 +5145,6 @@
         </w:rPr>
         <w:t>initialRides</w:t>
       </w:r>
-      <w:proofErr w:type="spellEnd"/>
       <w:r>
         <w:rPr>
           <w:b/>
@@ -5531,7 +5220,6 @@
         </w:rPr>
         <w:t xml:space="preserve">ги подредува елементите во листата во зависност од тоа што имаме како параметар за сортирање, а </w:t>
       </w:r>
-      <w:proofErr w:type="spellStart"/>
       <w:r>
         <w:rPr>
           <w:b/>
@@ -5542,7 +5230,6 @@
         </w:rPr>
         <w:t>rangeFilter</w:t>
       </w:r>
-      <w:proofErr w:type="spellEnd"/>
       <w:r>
         <w:rPr>
           <w:b/>
@@ -5730,12 +5417,13 @@
             </w:pPr>
             <w:r>
               <w:rPr>
+                <w:noProof/>
                 <w:sz w:val="24"/>
                 <w:szCs w:val="24"/>
                 <w:lang w:val="en-US"/>
               </w:rPr>
               <w:drawing>
-                <wp:anchor distT="0" distB="0" distL="114300" distR="114300" simplePos="0" relativeHeight="251686912" behindDoc="0" locked="0" layoutInCell="1" allowOverlap="1" wp14:anchorId="46122D4E" wp14:editId="1E2F4936">
+                <wp:anchor distT="0" distB="0" distL="114300" distR="114300" simplePos="0" relativeHeight="251686912" behindDoc="0" locked="0" layoutInCell="1" allowOverlap="1" wp14:anchorId="46122D4E" wp14:editId="02802B00">
                   <wp:simplePos x="0" y="0"/>
                   <wp:positionH relativeFrom="column">
                     <wp:posOffset>1423658</wp:posOffset>
@@ -5892,7 +5580,6 @@
           <w:lang w:val="en-US"/>
         </w:rPr>
       </w:pPr>
-      <w:proofErr w:type="spellStart"/>
       <w:r>
         <w:rPr>
           <w:sz w:val="24"/>
@@ -5901,7 +5588,6 @@
         </w:rPr>
         <w:t>App.vue</w:t>
       </w:r>
-      <w:proofErr w:type="spellEnd"/>
     </w:p>
     <w:p>
       <w:pPr>
@@ -6055,6 +5741,7 @@
             </w:pPr>
             <w:r>
               <w:rPr>
+                <w:noProof/>
                 <w:sz w:val="24"/>
                 <w:szCs w:val="24"/>
                 <w:lang w:val="en-US"/>
@@ -6134,7 +5821,6 @@
               </w:rPr>
               <w:t xml:space="preserve"> (</w:t>
             </w:r>
-            <w:proofErr w:type="spellStart"/>
             <w:r>
               <w:rPr>
                 <w:sz w:val="24"/>
@@ -6143,7 +5829,6 @@
               </w:rPr>
               <w:t>App.vue</w:t>
             </w:r>
-            <w:proofErr w:type="spellEnd"/>
             <w:r>
               <w:rPr>
                 <w:sz w:val="24"/>
@@ -6176,7 +5861,6 @@
           <w:szCs w:val="24"/>
         </w:rPr>
       </w:pPr>
-      <w:proofErr w:type="spellStart"/>
       <w:r>
         <w:rPr>
           <w:sz w:val="24"/>
@@ -6185,7 +5869,6 @@
         </w:rPr>
         <w:t>RidePosting.vue</w:t>
       </w:r>
-      <w:proofErr w:type="spellEnd"/>
     </w:p>
     <w:p>
       <w:pPr>
@@ -6217,25 +5900,8 @@
           <w:sz w:val="24"/>
           <w:szCs w:val="24"/>
         </w:rPr>
-        <w:t xml:space="preserve">, неа ја </w:t>
-      </w:r>
-      <w:proofErr w:type="spellStart"/>
-      <w:r>
-        <w:rPr>
-          <w:sz w:val="24"/>
-          <w:szCs w:val="24"/>
-        </w:rPr>
-        <w:t>рендерираме</w:t>
-      </w:r>
-      <w:proofErr w:type="spellEnd"/>
-      <w:r>
-        <w:rPr>
-          <w:sz w:val="24"/>
-          <w:szCs w:val="24"/>
-        </w:rPr>
-        <w:t xml:space="preserve"> во </w:t>
-      </w:r>
-      <w:proofErr w:type="spellStart"/>
+        <w:t xml:space="preserve">, неа ја рендерираме во </w:t>
+      </w:r>
       <w:r>
         <w:rPr>
           <w:b/>
@@ -6246,7 +5912,6 @@
         </w:rPr>
         <w:t>App.vue</w:t>
       </w:r>
-      <w:proofErr w:type="spellEnd"/>
       <w:r>
         <w:rPr>
           <w:sz w:val="24"/>
@@ -6327,39 +5992,7 @@
           <w:sz w:val="24"/>
           <w:szCs w:val="24"/>
         </w:rPr>
-        <w:t xml:space="preserve">објектот кој ги содржи сите податоци за тоа патување и компонентата соодветно се справува и ги прикажува тие информации. Слободните седишта се визуелизирани со помош на икони кои </w:t>
-      </w:r>
-      <w:proofErr w:type="spellStart"/>
-      <w:r>
-        <w:rPr>
-          <w:sz w:val="24"/>
-          <w:szCs w:val="24"/>
-        </w:rPr>
-        <w:t>слобоните</w:t>
-      </w:r>
-      <w:proofErr w:type="spellEnd"/>
-      <w:r>
-        <w:rPr>
-          <w:sz w:val="24"/>
-          <w:szCs w:val="24"/>
-        </w:rPr>
-        <w:t xml:space="preserve"> места ги покажуваат со зелена боја, а зафатените како </w:t>
-      </w:r>
-      <w:proofErr w:type="spellStart"/>
-      <w:r>
-        <w:rPr>
-          <w:sz w:val="24"/>
-          <w:szCs w:val="24"/>
-        </w:rPr>
-        <w:t>обезбоени</w:t>
-      </w:r>
-      <w:proofErr w:type="spellEnd"/>
-      <w:r>
-        <w:rPr>
-          <w:sz w:val="24"/>
-          <w:szCs w:val="24"/>
-        </w:rPr>
-        <w:t xml:space="preserve"> икони. Имаме и копчиња за резервирање и откажување место, како и копче за бришење на патување. Сите копчиња ги користат соодветните методи за повикување на методите од </w:t>
+        <w:t xml:space="preserve">објектот кој ги содржи сите податоци за тоа патување и компонентата соодветно се справува и ги прикажува тие информации. Слободните седишта се визуелизирани со помош на икони кои слобоните места ги покажуваат со зелена боја, а зафатените како обезбоени икони. Имаме и копчиња за резервирање и откажување место, како и копче за бришење на патување. Сите копчиња ги користат соодветните методи за повикување на методите од </w:t>
       </w:r>
       <w:r>
         <w:rPr>
@@ -6404,12 +6037,13 @@
             </w:pPr>
             <w:r>
               <w:rPr>
+                <w:noProof/>
                 <w:sz w:val="24"/>
                 <w:szCs w:val="24"/>
                 <w:lang w:val="en-US"/>
               </w:rPr>
               <w:drawing>
-                <wp:anchor distT="0" distB="0" distL="114300" distR="114300" simplePos="0" relativeHeight="251693056" behindDoc="0" locked="0" layoutInCell="1" allowOverlap="1" wp14:anchorId="02C1E39E" wp14:editId="6345CB49">
+                <wp:anchor distT="0" distB="0" distL="114300" distR="114300" simplePos="0" relativeHeight="251693056" behindDoc="0" locked="0" layoutInCell="1" allowOverlap="1" wp14:anchorId="02C1E39E" wp14:editId="0D048C1F">
                   <wp:simplePos x="0" y="0"/>
                   <wp:positionH relativeFrom="column">
                     <wp:posOffset>-36675</wp:posOffset>
@@ -6474,6 +6108,7 @@
             </w:pPr>
             <w:r>
               <w:rPr>
+                <w:noProof/>
                 <w:sz w:val="24"/>
                 <w:szCs w:val="24"/>
                 <w:lang w:val="en-US"/>
@@ -6561,7 +6196,6 @@
               </w:rPr>
               <w:t xml:space="preserve">. Изглед на </w:t>
             </w:r>
-            <w:proofErr w:type="spellStart"/>
             <w:r>
               <w:rPr>
                 <w:sz w:val="24"/>
@@ -6570,7 +6204,6 @@
               </w:rPr>
               <w:t>RidePosting.vue</w:t>
             </w:r>
-            <w:proofErr w:type="spellEnd"/>
           </w:p>
         </w:tc>
         <w:tc>
@@ -6601,23 +6234,13 @@
               </w:rPr>
               <w:t xml:space="preserve">. Извадок од </w:t>
             </w:r>
-            <w:proofErr w:type="spellStart"/>
             <w:r>
               <w:rPr>
                 <w:sz w:val="24"/>
                 <w:szCs w:val="24"/>
                 <w:lang w:val="en-US"/>
               </w:rPr>
-              <w:t>App.vue</w:t>
-            </w:r>
-            <w:proofErr w:type="spellEnd"/>
-            <w:r>
-              <w:rPr>
-                <w:sz w:val="24"/>
-                <w:szCs w:val="24"/>
-                <w:lang w:val="en-US"/>
-              </w:rPr>
-              <w:t xml:space="preserve"> </w:t>
+              <w:t xml:space="preserve">App.vue </w:t>
             </w:r>
             <w:r>
               <w:rPr>
@@ -6652,7 +6275,6 @@
           <w:lang w:val="en-US"/>
         </w:rPr>
       </w:pPr>
-      <w:proofErr w:type="spellStart"/>
       <w:r>
         <w:rPr>
           <w:sz w:val="24"/>
@@ -6661,7 +6283,6 @@
         </w:rPr>
         <w:t>SortByComponent.vue</w:t>
       </w:r>
-      <w:proofErr w:type="spellEnd"/>
     </w:p>
     <w:p>
       <w:pPr>
@@ -6678,7 +6299,6 @@
         <w:tab/>
         <w:t xml:space="preserve">Со оваа компонента ги поставуваме параметрите за сортирање на листата на патувања. По секоја промена на параметрите, компонентата прави соодветен повик до функцијата за ажурирање на параметрите во </w:t>
       </w:r>
-      <w:proofErr w:type="spellStart"/>
       <w:r>
         <w:rPr>
           <w:b/>
@@ -6689,7 +6309,6 @@
         </w:rPr>
         <w:t>rideStore</w:t>
       </w:r>
-      <w:proofErr w:type="spellEnd"/>
       <w:r>
         <w:rPr>
           <w:b/>
@@ -6736,23 +6355,7 @@
           <w:sz w:val="24"/>
           <w:szCs w:val="24"/>
         </w:rPr>
-        <w:t xml:space="preserve">ја следи состојбата на одреден параметар во компонентата и доколку се промени, </w:t>
-      </w:r>
-      <w:proofErr w:type="spellStart"/>
-      <w:r>
-        <w:rPr>
-          <w:sz w:val="24"/>
-          <w:szCs w:val="24"/>
-        </w:rPr>
-        <w:t>ивршува</w:t>
-      </w:r>
-      <w:proofErr w:type="spellEnd"/>
-      <w:r>
-        <w:rPr>
-          <w:sz w:val="24"/>
-          <w:szCs w:val="24"/>
-        </w:rPr>
-        <w:t xml:space="preserve"> некоја функција, зададена во телото на </w:t>
+        <w:t xml:space="preserve">ја следи состојбата на одреден параметар во компонентата и доколку се промени, ивршува некоја функција, зададена во телото на </w:t>
       </w:r>
       <w:r>
         <w:rPr>
@@ -6762,21 +6365,12 @@
         </w:rPr>
         <w:t>watcher-</w:t>
       </w:r>
-      <w:proofErr w:type="spellStart"/>
-      <w:r>
-        <w:rPr>
-          <w:sz w:val="24"/>
-          <w:szCs w:val="24"/>
-        </w:rPr>
-        <w:t>от</w:t>
-      </w:r>
-      <w:proofErr w:type="spellEnd"/>
-      <w:r>
-        <w:rPr>
-          <w:sz w:val="24"/>
-          <w:szCs w:val="24"/>
-        </w:rPr>
-        <w:t>. Целта на оваа компонента е само тоа, одбирањето на параметрите за сортирање</w:t>
+      <w:r>
+        <w:rPr>
+          <w:sz w:val="24"/>
+          <w:szCs w:val="24"/>
+        </w:rPr>
+        <w:t>от. Целта на оваа компонента е само тоа, одбирањето на параметрите за сортирање</w:t>
       </w:r>
       <w:r>
         <w:rPr>
@@ -6819,6 +6413,7 @@
             </w:pPr>
             <w:r>
               <w:rPr>
+                <w:noProof/>
                 <w:sz w:val="24"/>
                 <w:szCs w:val="24"/>
                 <w:lang w:val="en-US"/>
@@ -6912,7 +6507,6 @@
               </w:rPr>
               <w:t xml:space="preserve">Изглед на </w:t>
             </w:r>
-            <w:proofErr w:type="spellStart"/>
             <w:r>
               <w:rPr>
                 <w:sz w:val="24"/>
@@ -6921,7 +6515,6 @@
               </w:rPr>
               <w:t>SortByComponent</w:t>
             </w:r>
-            <w:proofErr w:type="spellEnd"/>
             <w:r>
               <w:rPr>
                 <w:sz w:val="24"/>
@@ -6929,7 +6522,6 @@
               </w:rPr>
               <w:t>.</w:t>
             </w:r>
-            <w:proofErr w:type="spellStart"/>
             <w:r>
               <w:rPr>
                 <w:sz w:val="24"/>
@@ -6938,7 +6530,6 @@
               </w:rPr>
               <w:t>vue</w:t>
             </w:r>
-            <w:proofErr w:type="spellEnd"/>
           </w:p>
         </w:tc>
       </w:tr>
@@ -6964,7 +6555,6 @@
           <w:lang w:val="en-US"/>
         </w:rPr>
       </w:pPr>
-      <w:proofErr w:type="spellStart"/>
       <w:r>
         <w:rPr>
           <w:sz w:val="24"/>
@@ -6973,7 +6563,6 @@
         </w:rPr>
         <w:t>RangeFilterComponent.vue</w:t>
       </w:r>
-      <w:proofErr w:type="spellEnd"/>
     </w:p>
     <w:p>
       <w:pPr>
@@ -6995,39 +6584,7 @@
           <w:sz w:val="24"/>
           <w:szCs w:val="24"/>
         </w:rPr>
-        <w:t xml:space="preserve">Оваа компонента користи </w:t>
-      </w:r>
-      <w:proofErr w:type="spellStart"/>
-      <w:r>
-        <w:rPr>
-          <w:sz w:val="24"/>
-          <w:szCs w:val="24"/>
-        </w:rPr>
-        <w:t>дво</w:t>
-      </w:r>
-      <w:proofErr w:type="spellEnd"/>
-      <w:r>
-        <w:rPr>
-          <w:sz w:val="24"/>
-          <w:szCs w:val="24"/>
-        </w:rPr>
-        <w:t xml:space="preserve">-краен лизгач за да го поставиме интервалот на цени со кој сакаме да ги </w:t>
-      </w:r>
-      <w:proofErr w:type="spellStart"/>
-      <w:r>
-        <w:rPr>
-          <w:sz w:val="24"/>
-          <w:szCs w:val="24"/>
-        </w:rPr>
-        <w:t>филтрираме</w:t>
-      </w:r>
-      <w:proofErr w:type="spellEnd"/>
-      <w:r>
-        <w:rPr>
-          <w:sz w:val="24"/>
-          <w:szCs w:val="24"/>
-        </w:rPr>
-        <w:t xml:space="preserve"> патувањата. Во оваа компонента како </w:t>
+        <w:t xml:space="preserve">Оваа компонента користи дво-краен лизгач за да го поставиме интервалот на цени со кој сакаме да ги филтрираме патувањата. Во оваа компонента како </w:t>
       </w:r>
       <w:r>
         <w:rPr>
@@ -7053,25 +6610,8 @@
           <w:sz w:val="24"/>
           <w:szCs w:val="24"/>
         </w:rPr>
-        <w:t xml:space="preserve">од главната компонента ги праќаме иницијалните вредности на минимумот и максимумот и ги чуваме за да го </w:t>
-      </w:r>
-      <w:proofErr w:type="spellStart"/>
-      <w:r>
-        <w:rPr>
-          <w:sz w:val="24"/>
-          <w:szCs w:val="24"/>
-        </w:rPr>
-        <w:t>ресетираме</w:t>
-      </w:r>
-      <w:proofErr w:type="spellEnd"/>
-      <w:r>
-        <w:rPr>
-          <w:sz w:val="24"/>
-          <w:szCs w:val="24"/>
-        </w:rPr>
-        <w:t xml:space="preserve"> лизгачот кога посакаме. Секое понатамошно менување на позицијата на лизгачот, покренува метод за ажурирање на параметрите во </w:t>
-      </w:r>
-      <w:proofErr w:type="spellStart"/>
+        <w:t xml:space="preserve">од главната компонента ги праќаме иницијалните вредности на минимумот и максимумот и ги чуваме за да го ресетираме лизгачот кога посакаме. Секое понатамошно менување на позицијата на лизгачот, покренува метод за ажурирање на параметрите во </w:t>
+      </w:r>
       <w:r>
         <w:rPr>
           <w:b/>
@@ -7082,29 +6622,12 @@
         </w:rPr>
         <w:t>ridesStore</w:t>
       </w:r>
-      <w:proofErr w:type="spellEnd"/>
-      <w:r>
-        <w:rPr>
-          <w:sz w:val="24"/>
-          <w:szCs w:val="24"/>
-        </w:rPr>
-        <w:t xml:space="preserve"> за да ги </w:t>
-      </w:r>
-      <w:proofErr w:type="spellStart"/>
-      <w:r>
-        <w:rPr>
-          <w:sz w:val="24"/>
-          <w:szCs w:val="24"/>
-        </w:rPr>
-        <w:t>изфилтрира</w:t>
-      </w:r>
-      <w:proofErr w:type="spellEnd"/>
-      <w:r>
-        <w:rPr>
-          <w:sz w:val="24"/>
-          <w:szCs w:val="24"/>
-        </w:rPr>
-        <w:t xml:space="preserve"> патувањата кои не се во бараниот интервал.</w:t>
+      <w:r>
+        <w:rPr>
+          <w:sz w:val="24"/>
+          <w:szCs w:val="24"/>
+        </w:rPr>
+        <w:t xml:space="preserve"> за да ги изфилтрира патувањата кои не се во бараниот интервал.</w:t>
       </w:r>
     </w:p>
     <w:p>
@@ -7148,6 +6671,7 @@
             </w:pPr>
             <w:r>
               <w:rPr>
+                <w:noProof/>
                 <w:sz w:val="24"/>
                 <w:szCs w:val="24"/>
                 <w:lang w:val="en-US"/>
@@ -7235,7 +6759,6 @@
               </w:rPr>
               <w:t xml:space="preserve">. Изглед на </w:t>
             </w:r>
-            <w:proofErr w:type="spellStart"/>
             <w:r>
               <w:rPr>
                 <w:sz w:val="24"/>
@@ -7252,7 +6775,6 @@
               </w:rPr>
               <w:t>.vue</w:t>
             </w:r>
-            <w:proofErr w:type="spellEnd"/>
           </w:p>
         </w:tc>
       </w:tr>
@@ -7297,7 +6819,6 @@
           <w:lang w:val="en-US"/>
         </w:rPr>
       </w:pPr>
-      <w:proofErr w:type="spellStart"/>
       <w:r>
         <w:rPr>
           <w:sz w:val="24"/>
@@ -7307,7 +6828,6 @@
         <w:lastRenderedPageBreak/>
         <w:t>SearchRides.vue</w:t>
       </w:r>
-      <w:proofErr w:type="spellEnd"/>
     </w:p>
     <w:p>
       <w:pPr>
@@ -7329,25 +6849,8 @@
           <w:sz w:val="24"/>
           <w:szCs w:val="24"/>
         </w:rPr>
-        <w:t xml:space="preserve">Една од </w:t>
-      </w:r>
-      <w:proofErr w:type="spellStart"/>
-      <w:r>
-        <w:rPr>
-          <w:sz w:val="24"/>
-          <w:szCs w:val="24"/>
-        </w:rPr>
-        <w:t>покомплицираните</w:t>
-      </w:r>
-      <w:proofErr w:type="spellEnd"/>
-      <w:r>
-        <w:rPr>
-          <w:sz w:val="24"/>
-          <w:szCs w:val="24"/>
-        </w:rPr>
-        <w:t xml:space="preserve"> компоненти во овој проект, </w:t>
-      </w:r>
-      <w:proofErr w:type="spellStart"/>
+        <w:t xml:space="preserve">Една од покомплицираните компоненти во овој проект, </w:t>
+      </w:r>
       <w:r>
         <w:rPr>
           <w:b/>
@@ -7358,7 +6861,6 @@
         </w:rPr>
         <w:t>SearchRides</w:t>
       </w:r>
-      <w:proofErr w:type="spellEnd"/>
       <w:r>
         <w:rPr>
           <w:b/>
@@ -7406,23 +6908,7 @@
           <w:sz w:val="24"/>
           <w:szCs w:val="24"/>
         </w:rPr>
-        <w:t xml:space="preserve">која пребарува по листа од локации, а може и да се одбери од </w:t>
-      </w:r>
-      <w:proofErr w:type="spellStart"/>
-      <w:r>
-        <w:rPr>
-          <w:sz w:val="24"/>
-          <w:szCs w:val="24"/>
-        </w:rPr>
-        <w:t>паѓачко</w:t>
-      </w:r>
-      <w:proofErr w:type="spellEnd"/>
-      <w:r>
-        <w:rPr>
-          <w:sz w:val="24"/>
-          <w:szCs w:val="24"/>
-        </w:rPr>
-        <w:t xml:space="preserve"> мени со истите локации низ кои пребарува. Исто така има функционалност за промена на вредностите од едно во друго поле, прикажано подолу на </w:t>
+        <w:t xml:space="preserve">која пребарува по листа од локации, а може и да се одбери од паѓачко мени со истите локации низ кои пребарува. Исто така има функционалност за промена на вредностите од едно во друго поле, прикажано подолу на </w:t>
       </w:r>
       <w:r>
         <w:rPr>
@@ -7457,7 +6943,6 @@
         </w:rPr>
         <w:t xml:space="preserve">формат. Форматот не може да се промени поради тоа што компонентата е сеуште некомплетна и во фаза на тестирање од страна на </w:t>
       </w:r>
-      <w:proofErr w:type="spellStart"/>
       <w:r>
         <w:rPr>
           <w:sz w:val="24"/>
@@ -7466,7 +6951,6 @@
         </w:rPr>
         <w:t>Vuetify</w:t>
       </w:r>
-      <w:proofErr w:type="spellEnd"/>
       <w:r>
         <w:rPr>
           <w:sz w:val="24"/>
@@ -7497,23 +6981,7 @@
           <w:sz w:val="24"/>
           <w:szCs w:val="24"/>
         </w:rPr>
-        <w:t xml:space="preserve">објект кој има стандарден изглед. Во компонентата без да </w:t>
-      </w:r>
-      <w:proofErr w:type="spellStart"/>
-      <w:r>
-        <w:rPr>
-          <w:sz w:val="24"/>
-          <w:szCs w:val="24"/>
-        </w:rPr>
-        <w:t>кликнеме</w:t>
-      </w:r>
-      <w:proofErr w:type="spellEnd"/>
-      <w:r>
-        <w:rPr>
-          <w:sz w:val="24"/>
-          <w:szCs w:val="24"/>
-        </w:rPr>
-        <w:t xml:space="preserve"> на копче за пребарување, нашите параметри ќе се проследат низ апликацијата. За таа цел користиме </w:t>
+        <w:t xml:space="preserve">објект кој има стандарден изглед. Во компонентата без да кликнеме на копче за пребарување, нашите параметри ќе се проследат низ апликацијата. За таа цел користиме </w:t>
       </w:r>
       <w:r>
         <w:rPr>
@@ -7567,7 +7035,6 @@
         </w:rPr>
         <w:t xml:space="preserve">метод кој всушност претставува функција која се извршува по одредено време. Оваа функционалност ја добиваме од библиотеката </w:t>
       </w:r>
-      <w:proofErr w:type="spellStart"/>
       <w:r>
         <w:rPr>
           <w:b/>
@@ -7578,7 +7045,6 @@
         </w:rPr>
         <w:t>lodash</w:t>
       </w:r>
-      <w:proofErr w:type="spellEnd"/>
       <w:r>
         <w:rPr>
           <w:b/>
@@ -7635,6 +7101,7 @@
             </w:pPr>
             <w:r>
               <w:rPr>
+                <w:noProof/>
                 <w:sz w:val="24"/>
                 <w:szCs w:val="24"/>
                 <w:lang w:val="en-US"/>
@@ -7708,7 +7175,6 @@
               </w:rPr>
               <w:t xml:space="preserve">. Изглед на </w:t>
             </w:r>
-            <w:proofErr w:type="spellStart"/>
             <w:r>
               <w:rPr>
                 <w:sz w:val="24"/>
@@ -7717,7 +7183,6 @@
               </w:rPr>
               <w:t>SearchRides.vue</w:t>
             </w:r>
-            <w:proofErr w:type="spellEnd"/>
           </w:p>
         </w:tc>
       </w:tr>
@@ -7765,7 +7230,7 @@
                 <w:szCs w:val="24"/>
               </w:rPr>
               <w:drawing>
-                <wp:anchor distT="0" distB="0" distL="114300" distR="114300" simplePos="0" relativeHeight="251697152" behindDoc="0" locked="0" layoutInCell="1" allowOverlap="1" wp14:anchorId="05BD6543" wp14:editId="50524BF3">
+                <wp:anchor distT="0" distB="0" distL="114300" distR="114300" simplePos="0" relativeHeight="251697152" behindDoc="0" locked="0" layoutInCell="1" allowOverlap="1" wp14:anchorId="05BD6543" wp14:editId="20EDE04B">
                   <wp:simplePos x="0" y="0"/>
                   <wp:positionH relativeFrom="column">
                     <wp:posOffset>57845</wp:posOffset>
@@ -7835,6 +7300,7 @@
             </w:pPr>
             <w:r>
               <w:rPr>
+                <w:noProof/>
                 <w:sz w:val="24"/>
                 <w:szCs w:val="24"/>
                 <w:lang w:val="en-US"/>
@@ -7993,6 +7459,7 @@
             </w:pPr>
             <w:r>
               <w:rPr>
+                <w:noProof/>
                 <w:sz w:val="24"/>
                 <w:szCs w:val="24"/>
                 <w:lang w:val="en-US"/>
@@ -8086,7 +7553,6 @@
               </w:rPr>
               <w:t xml:space="preserve">. Функционалности на </w:t>
             </w:r>
-            <w:proofErr w:type="spellStart"/>
             <w:r>
               <w:rPr>
                 <w:sz w:val="24"/>
@@ -8103,7 +7569,6 @@
               </w:rPr>
               <w:t>.vue</w:t>
             </w:r>
-            <w:proofErr w:type="spellEnd"/>
           </w:p>
         </w:tc>
       </w:tr>
@@ -8165,7 +7630,6 @@
           <w:szCs w:val="24"/>
         </w:rPr>
       </w:pPr>
-      <w:proofErr w:type="spellStart"/>
       <w:r>
         <w:rPr>
           <w:sz w:val="24"/>
@@ -8174,7 +7638,6 @@
         </w:rPr>
         <w:t>NewRidePosting.vue</w:t>
       </w:r>
-      <w:proofErr w:type="spellEnd"/>
     </w:p>
     <w:p>
       <w:pPr>
@@ -8387,6 +7850,7 @@
             </w:pPr>
             <w:r>
               <w:rPr>
+                <w:noProof/>
                 <w:sz w:val="24"/>
                 <w:szCs w:val="24"/>
                 <w:lang w:val="en-US"/>
@@ -8477,23 +7941,7 @@
                 <w:sz w:val="24"/>
                 <w:szCs w:val="24"/>
               </w:rPr>
-              <w:t xml:space="preserve">. Копче со кое ја </w:t>
-            </w:r>
-            <w:proofErr w:type="spellStart"/>
-            <w:r>
-              <w:rPr>
-                <w:sz w:val="24"/>
-                <w:szCs w:val="24"/>
-              </w:rPr>
-              <w:t>уклучуваме</w:t>
-            </w:r>
-            <w:proofErr w:type="spellEnd"/>
-            <w:r>
-              <w:rPr>
-                <w:sz w:val="24"/>
-                <w:szCs w:val="24"/>
-              </w:rPr>
-              <w:t xml:space="preserve"> </w:t>
+              <w:t xml:space="preserve">. Копче со кое ја уклучуваме </w:t>
             </w:r>
             <w:r>
               <w:rPr>
@@ -8600,6 +8048,7 @@
             </w:pPr>
             <w:r>
               <w:rPr>
+                <w:noProof/>
                 <w:sz w:val="24"/>
                 <w:szCs w:val="24"/>
                 <w:lang w:val="en-US"/>
@@ -8697,6 +8146,72 @@
           <w:szCs w:val="24"/>
         </w:rPr>
       </w:pPr>
+    </w:p>
+    <w:p>
+      <w:pPr>
+        <w:pStyle w:val="Heading3"/>
+        <w:numPr>
+          <w:ilvl w:val="0"/>
+          <w:numId w:val="1"/>
+        </w:numPr>
+        <w:rPr>
+          <w:lang w:val="en-US"/>
+        </w:rPr>
+      </w:pPr>
+      <w:r>
+        <w:lastRenderedPageBreak/>
+        <w:t>Можности за скалирање и дополнителни функционалности</w:t>
+      </w:r>
+    </w:p>
+    <w:p>
+      <w:r>
+        <w:t xml:space="preserve">Како и сите модерни веб-апликации и оваа апликација има огромен потенцијал за скалирање. Покрај тоа што може да се подобри во изглед и да се подобри корисничкото искуство, туку може и да се додадат огромен број на нови функционалности, како најава на корисници, оценување на возачи, дополнителни валидации на формите, поробустен </w:t>
+      </w:r>
+      <w:r>
+        <w:rPr>
+          <w:lang w:val="en-US"/>
+        </w:rPr>
+        <w:t>backend</w:t>
+      </w:r>
+      <w:r>
+        <w:t xml:space="preserve">, миграција на голем дел од логиката во </w:t>
+      </w:r>
+      <w:r>
+        <w:rPr>
+          <w:lang w:val="en-US"/>
+        </w:rPr>
+        <w:t>backend</w:t>
+      </w:r>
+      <w:r>
+        <w:t xml:space="preserve"> итн. Една функционалност која беше иницијална идеја да се воведе и во овој проект беше користењето на екстерно </w:t>
+      </w:r>
+      <w:r>
+        <w:rPr>
+          <w:lang w:val="en-US"/>
+        </w:rPr>
+        <w:t>API</w:t>
+      </w:r>
+      <w:r>
+        <w:t xml:space="preserve">, пример </w:t>
+      </w:r>
+      <w:r>
+        <w:rPr>
+          <w:lang w:val="en-US"/>
+        </w:rPr>
+        <w:t>Google Maps API</w:t>
+      </w:r>
+      <w:r>
+        <w:t xml:space="preserve">, за да се добие листа од градови и места кои потоа ќе може да се изберат како опции и со гео локација да се пресмета времето за патување и слично. Но тоа остана само идеја поради тоа што скоро сите </w:t>
+      </w:r>
+      <w:r>
+        <w:rPr>
+          <w:lang w:val="en-US"/>
+        </w:rPr>
+        <w:t>API</w:t>
+      </w:r>
+      <w:r>
+        <w:t xml:space="preserve"> се со ограничување и клучните функционалности се недостапни без плаќање релативно големи суми, па затоа таа идеја остана нереализирана.</w:t>
+      </w:r>
     </w:p>
     <w:sectPr>
       <w:pgSz w:w="11906" w:h="16838"/>
@@ -9635,6 +9150,7 @@
   <w:style w:type="character" w:default="1" w:styleId="DefaultParagraphFont">
     <w:name w:val="Default Paragraph Font"/>
     <w:uiPriority w:val="1"/>
+    <w:semiHidden/>
     <w:unhideWhenUsed/>
   </w:style>
   <w:style w:type="table" w:default="1" w:styleId="TableNormal">

</xml_diff>